<commit_message>
V0.91 renamed sict to sdds
</commit_message>
<xml_diff>
--- a/WS01/Workshop-01.docx
+++ b/WS01/Workshop-01.docx
@@ -61,6 +61,11 @@
     <w:p>
       <w:pPr>
         <w:pStyle w:val="Subtitle"/>
+        <w:ind w:firstLine="0"/>
+        <w:rPr>
+          <w:sz w:val="16"/>
+          <w:szCs w:val="16"/>
+        </w:rPr>
       </w:pPr>
       <w:r>
         <w:t xml:space="preserve">Workshop </w:t>
@@ -69,10 +74,81 @@
         <w:t>1</w:t>
       </w:r>
       <w:r>
-        <w:t xml:space="preserve">  (</w:t>
-      </w:r>
-      <w:r>
-        <w:t>V0.9)</w:t>
+        <w:t xml:space="preserve"> (V0.91)</w:t>
+      </w:r>
+      <w:r>
+        <w:t xml:space="preserve">  </w:t>
+      </w:r>
+      <w:r>
+        <w:br/>
+      </w:r>
+      <w:r>
+        <w:rPr>
+          <w:sz w:val="16"/>
+          <w:szCs w:val="16"/>
+        </w:rPr>
+        <w:t>(</w:t>
+      </w:r>
+      <w:r>
+        <w:rPr>
+          <w:sz w:val="16"/>
+          <w:szCs w:val="16"/>
+        </w:rPr>
+        <w:t>V0.9</w:t>
+      </w:r>
+      <w:r>
+        <w:rPr>
+          <w:sz w:val="16"/>
+          <w:szCs w:val="16"/>
+        </w:rPr>
+        <w:t xml:space="preserve"> initial post</w:t>
+      </w:r>
+      <w:r>
+        <w:rPr>
+          <w:sz w:val="16"/>
+          <w:szCs w:val="16"/>
+        </w:rPr>
+        <w:t>)</w:t>
+      </w:r>
+      <w:r>
+        <w:rPr>
+          <w:sz w:val="16"/>
+          <w:szCs w:val="16"/>
+        </w:rPr>
+        <w:br/>
+        <w:t xml:space="preserve">(V0.91 renamed </w:t>
+      </w:r>
+      <w:proofErr w:type="spellStart"/>
+      <w:r>
+        <w:rPr>
+          <w:sz w:val="16"/>
+          <w:szCs w:val="16"/>
+        </w:rPr>
+        <w:t>sict</w:t>
+      </w:r>
+      <w:proofErr w:type="spellEnd"/>
+      <w:r>
+        <w:rPr>
+          <w:sz w:val="16"/>
+          <w:szCs w:val="16"/>
+        </w:rPr>
+        <w:t xml:space="preserve"> to </w:t>
+      </w:r>
+      <w:proofErr w:type="spellStart"/>
+      <w:r>
+        <w:rPr>
+          <w:sz w:val="16"/>
+          <w:szCs w:val="16"/>
+        </w:rPr>
+        <w:t>sdds</w:t>
+      </w:r>
+      <w:proofErr w:type="spellEnd"/>
+      <w:r>
+        <w:rPr>
+          <w:sz w:val="16"/>
+          <w:szCs w:val="16"/>
+        </w:rPr>
+        <w:t>)</w:t>
       </w:r>
     </w:p>
     <w:p>
@@ -311,6 +387,7 @@
         <w:jc w:val="left"/>
       </w:pPr>
       <w:r>
+        <w:lastRenderedPageBreak/>
         <w:t xml:space="preserve">The </w:t>
       </w:r>
       <w:r>
@@ -380,7 +457,6 @@
         <w:jc w:val="left"/>
       </w:pPr>
       <w:r>
-        <w:lastRenderedPageBreak/>
         <w:t xml:space="preserve">If you attend the lab period and cannot complete the </w:t>
       </w:r>
       <w:r>
@@ -636,6 +712,7 @@
           <w:i/>
           <w:iCs/>
         </w:rPr>
+        <w:lastRenderedPageBreak/>
         <w:t>Write exactly which part of the code of the workshops or the assignment are given to you as help and who gave it to you or which source you received it from.</w:t>
       </w:r>
     </w:p>
@@ -652,23 +729,38 @@
           <w:i/>
           <w:iCs/>
         </w:rPr>
-        <w:lastRenderedPageBreak/>
-        <w:t>You need to mention the workshop name or assignment name and also the file name and the parts in which you received the code for help.</w:t>
-      </w:r>
-    </w:p>
-    <w:p>
-      <w:pPr>
-        <w:jc w:val="left"/>
+        <w:t xml:space="preserve">You need to mention the workshop name or assignment name </w:t>
+      </w:r>
+      <w:proofErr w:type="gramStart"/>
+      <w:r>
         <w:rPr>
           <w:i/>
           <w:iCs/>
         </w:rPr>
-      </w:pPr>
+        <w:t>and also</w:t>
+      </w:r>
+      <w:proofErr w:type="gramEnd"/>
       <w:r>
         <w:rPr>
           <w:i/>
           <w:iCs/>
         </w:rPr>
+        <w:t xml:space="preserve"> the file name and the parts in which you received the code for help.</w:t>
+      </w:r>
+    </w:p>
+    <w:p>
+      <w:pPr>
+        <w:jc w:val="left"/>
+        <w:rPr>
+          <w:i/>
+          <w:iCs/>
+        </w:rPr>
+      </w:pPr>
+      <w:r>
+        <w:rPr>
+          <w:i/>
+          <w:iCs/>
+        </w:rPr>
         <w:t>Finally add your name and student number as signature.</w:t>
       </w:r>
     </w:p>
@@ -682,7 +774,15 @@
         <w:jc w:val="left"/>
       </w:pPr>
       <w:r>
-        <w:t>By doing this you will only lose the mark for the parts you got help for, and the person helping you will be clear of any wrong doing.</w:t>
+        <w:t xml:space="preserve">By doing this you will only lose the mark for the parts you got help for, and the person helping you will be clear of any </w:t>
+      </w:r>
+      <w:proofErr w:type="gramStart"/>
+      <w:r>
+        <w:t>wrong doing</w:t>
+      </w:r>
+      <w:proofErr w:type="gramEnd"/>
+      <w:r>
+        <w:t>.</w:t>
       </w:r>
     </w:p>
     <w:p>
@@ -1969,7 +2069,23 @@
           <w:rFonts w:eastAsia="Times New Roman" w:cs="Arial"/>
           <w:color w:val="000000"/>
         </w:rPr>
-        <w:t>Change the directory to your workshops directory.</w:t>
+        <w:t xml:space="preserve">Change the directory to your </w:t>
+      </w:r>
+      <w:proofErr w:type="gramStart"/>
+      <w:r>
+        <w:rPr>
+          <w:rFonts w:eastAsia="Times New Roman" w:cs="Arial"/>
+          <w:color w:val="000000"/>
+        </w:rPr>
+        <w:t>workshops</w:t>
+      </w:r>
+      <w:proofErr w:type="gramEnd"/>
+      <w:r>
+        <w:rPr>
+          <w:rFonts w:eastAsia="Times New Roman" w:cs="Arial"/>
+          <w:color w:val="000000"/>
+        </w:rPr>
+        <w:t xml:space="preserve"> directory.</w:t>
       </w:r>
     </w:p>
     <w:p>
@@ -1996,7 +2112,23 @@
           <w:rFonts w:eastAsia="Times New Roman" w:cs="Arial"/>
           <w:color w:val="000000"/>
         </w:rPr>
-        <w:t xml:space="preserve">Issue the following command at the command prompt in your workshops directory: </w:t>
+        <w:t xml:space="preserve">Issue the following command at the command prompt in your </w:t>
+      </w:r>
+      <w:proofErr w:type="gramStart"/>
+      <w:r>
+        <w:rPr>
+          <w:rFonts w:eastAsia="Times New Roman" w:cs="Arial"/>
+          <w:color w:val="000000"/>
+        </w:rPr>
+        <w:t>workshops</w:t>
+      </w:r>
+      <w:proofErr w:type="gramEnd"/>
+      <w:r>
+        <w:rPr>
+          <w:rFonts w:eastAsia="Times New Roman" w:cs="Arial"/>
+          <w:color w:val="000000"/>
+        </w:rPr>
+        <w:t xml:space="preserve"> directory: </w:t>
       </w:r>
     </w:p>
     <w:p>
@@ -2562,7 +2694,25 @@
           <w:bCs/>
           <w:color w:val="000000"/>
         </w:rPr>
-        <w:t xml:space="preserve">Note that, if your professor makes any changes to the workshop, to get them you have to separately download another copy of the workshop and manually apply the changes to your working directory to </w:t>
+        <w:t xml:space="preserve">Note that, if your professor makes any changes to the workshop, to get them you </w:t>
+      </w:r>
+      <w:proofErr w:type="gramStart"/>
+      <w:r>
+        <w:rPr>
+          <w:rFonts w:eastAsia="Times New Roman" w:cstheme="minorHAnsi"/>
+          <w:bCs/>
+          <w:color w:val="000000"/>
+        </w:rPr>
+        <w:t>have to</w:t>
+      </w:r>
+      <w:proofErr w:type="gramEnd"/>
+      <w:r>
+        <w:rPr>
+          <w:rFonts w:eastAsia="Times New Roman" w:cstheme="minorHAnsi"/>
+          <w:bCs/>
+          <w:color w:val="000000"/>
+        </w:rPr>
+        <w:t xml:space="preserve"> separately download another copy of the workshop and manually apply the changes to your working directory to </w:t>
       </w:r>
       <w:r>
         <w:rPr>
@@ -3894,7 +4044,15 @@
           <w:rStyle w:val="CodeInline"/>
           <w:rFonts w:eastAsiaTheme="minorHAnsi"/>
         </w:rPr>
-        <w:t>menu()</w:t>
+        <w:t>menu(</w:t>
+      </w:r>
+      <w:proofErr w:type="gramStart"/>
+      <w:r>
+        <w:rPr>
+          <w:rStyle w:val="CodeInline"/>
+          <w:rFonts w:eastAsiaTheme="minorHAnsi"/>
+        </w:rPr>
+        <w:t>)</w:t>
       </w:r>
       <w:r>
         <w:rPr>
@@ -3912,6 +4070,7 @@
         <w:t>goBack</w:t>
       </w:r>
       <w:proofErr w:type="spellEnd"/>
+      <w:proofErr w:type="gramEnd"/>
       <w:r>
         <w:rPr>
           <w:rStyle w:val="CodeInline"/>
@@ -4352,7 +4511,21 @@
           <w:rFonts w:eastAsia="Times New Roman" w:cs="Arial"/>
           <w:color w:val="000000"/>
         </w:rPr>
-        <w:t xml:space="preserve"> file. Add the define statement for </w:t>
+        <w:t xml:space="preserve"> file. Add the define statement</w:t>
+      </w:r>
+      <w:r>
+        <w:rPr>
+          <w:rFonts w:eastAsia="Times New Roman" w:cs="Arial"/>
+          <w:color w:val="000000"/>
+        </w:rPr>
+        <w:t>s</w:t>
+      </w:r>
+      <w:r>
+        <w:rPr>
+          <w:rFonts w:eastAsia="Times New Roman" w:cs="Arial"/>
+          <w:color w:val="000000"/>
+        </w:rPr>
+        <w:t xml:space="preserve"> for </w:t>
       </w:r>
       <w:r>
         <w:rPr>
@@ -4366,7 +4539,35 @@
           <w:rFonts w:eastAsia="Times New Roman" w:cs="Arial"/>
           <w:color w:val="000000"/>
         </w:rPr>
-        <w:t xml:space="preserve"> to </w:t>
+        <w:t xml:space="preserve"> </w:t>
+      </w:r>
+      <w:r>
+        <w:rPr>
+          <w:rFonts w:eastAsia="Times New Roman" w:cs="Arial"/>
+          <w:color w:val="000000"/>
+        </w:rPr>
+        <w:t xml:space="preserve">and </w:t>
+      </w:r>
+      <w:r>
+        <w:rPr>
+          <w:rStyle w:val="CodeInline"/>
+          <w:rFonts w:eastAsiaTheme="minorHAnsi"/>
+        </w:rPr>
+        <w:t>GRAPH_WIDTH</w:t>
+      </w:r>
+      <w:r>
+        <w:rPr>
+          <w:rFonts w:eastAsia="Times New Roman" w:cs="Arial"/>
+          <w:color w:val="000000"/>
+        </w:rPr>
+        <w:t xml:space="preserve"> </w:t>
+      </w:r>
+      <w:r>
+        <w:rPr>
+          <w:rFonts w:eastAsia="Times New Roman" w:cs="Arial"/>
+          <w:color w:val="000000"/>
+        </w:rPr>
+        <w:t xml:space="preserve">to </w:t>
       </w:r>
       <w:r>
         <w:rPr>
@@ -5191,8 +5392,6 @@
         <w:ind w:firstLine="0"/>
         <w:jc w:val="left"/>
       </w:pPr>
-      <w:bookmarkStart w:id="1" w:name="_GoBack"/>
-      <w:bookmarkEnd w:id="1"/>
     </w:p>
     <w:p/>
     <w:p>
@@ -5557,18 +5756,45 @@
         <w:t>SeneGraph</w:t>
       </w:r>
       <w:r>
-        <w:t xml:space="preserve"> module a directive to use the </w:t>
-      </w:r>
-      <w:r>
-        <w:rPr>
-          <w:rStyle w:val="CodeInline"/>
-          <w:rFonts w:eastAsiaTheme="minorHAnsi"/>
+        <w:t xml:space="preserve"> module a directive to use the</w:t>
+      </w:r>
+      <w:r>
+        <w:t xml:space="preserve"> </w:t>
+      </w:r>
+      <w:proofErr w:type="spellStart"/>
+      <w:r>
+        <w:rPr>
+          <w:strike/>
+          <w:color w:val="A6A6A6" w:themeColor="background1" w:themeShade="A6"/>
         </w:rPr>
         <w:t>sict</w:t>
       </w:r>
+      <w:proofErr w:type="spellEnd"/>
+      <w:r>
+        <w:rPr>
+          <w:color w:val="A6A6A6" w:themeColor="background1" w:themeShade="A6"/>
+        </w:rPr>
+        <w:t xml:space="preserve"> </w:t>
+      </w:r>
+      <w:r>
+        <w:rPr>
+          <w:rStyle w:val="CodeInline"/>
+          <w:rFonts w:eastAsiaTheme="minorHAnsi"/>
+        </w:rPr>
+        <w:t>s</w:t>
+      </w:r>
+      <w:r>
+        <w:rPr>
+          <w:rStyle w:val="CodeInline"/>
+          <w:rFonts w:eastAsiaTheme="minorHAnsi"/>
+        </w:rPr>
+        <w:t>dds</w:t>
+      </w:r>
       <w:r>
         <w:t xml:space="preserve"> namespace. </w:t>
       </w:r>
+      <w:bookmarkStart w:id="1" w:name="_GoBack"/>
+      <w:bookmarkEnd w:id="1"/>
     </w:p>
     <w:p>
       <w:pPr>
@@ -5576,6 +5802,7 @@
         <w:jc w:val="left"/>
       </w:pPr>
       <w:r>
+        <w:lastRenderedPageBreak/>
         <w:t xml:space="preserve">At-Home </w:t>
       </w:r>
       <w:r>
@@ -5616,7 +5843,6 @@
           <w:smallCaps/>
           <w:color w:val="FF0000"/>
         </w:rPr>
-        <w:lastRenderedPageBreak/>
         <w:t>Important</w:t>
       </w:r>
       <w:r>
@@ -5882,6 +6108,7 @@
           <w:smallCaps/>
           <w:color w:val="FF0000"/>
         </w:rPr>
+        <w:lastRenderedPageBreak/>
         <w:t>Important</w:t>
       </w:r>
       <w:r>
@@ -9282,7 +9509,7 @@
 </file>
 
 <file path=customXml/itemProps1.xml><?xml version="1.0" encoding="utf-8"?>
-<ds:datastoreItem xmlns:ds="http://schemas.openxmlformats.org/officeDocument/2006/customXml" ds:itemID="{E5A57E87-C1B7-4E36-9A72-BDF68450CDF6}">
+<ds:datastoreItem xmlns:ds="http://schemas.openxmlformats.org/officeDocument/2006/customXml" ds:itemID="{7340F011-2337-4A70-A0C5-A8089539809E}">
   <ds:schemaRefs>
     <ds:schemaRef ds:uri="http://schemas.openxmlformats.org/officeDocument/2006/bibliography"/>
   </ds:schemaRefs>

</xml_diff>